<commit_message>
TS 6.2 Ghanam Split
</commit_message>
<xml_diff>
--- a/TS Jatai Ghanam Project/TS 6.2/TS 6.2 Ghanam Jatai Observations.docx
+++ b/TS Jatai Ghanam Project/TS 6.2/TS 6.2 Ghanam Jatai Observations.docx
@@ -404,17 +404,7 @@
           <w:lang w:bidi="ta-IN"/>
           <w14:ligatures w14:val="standardContextual"/>
         </w:rPr>
-        <w:t>q</w:t>
-      </w:r>
-      <w:r>
-        <w:rPr>
-          <w:rFonts w:cs="Arial"/>
-          <w:szCs w:val="28"/>
-          <w:highlight w:val="green"/>
-          <w:lang w:bidi="ta-IN"/>
-          <w14:ligatures w14:val="standardContextual"/>
-        </w:rPr>
-        <w:t>d vi</w:t>
+        <w:t>qd vi</w:t>
       </w:r>
       <w:r>
         <w:rPr>
@@ -488,17 +478,7 @@
           <w:lang w:bidi="ta-IN"/>
           <w14:ligatures w14:val="standardContextual"/>
         </w:rPr>
-        <w:t>q</w:t>
-      </w:r>
-      <w:r>
-        <w:rPr>
-          <w:rFonts w:cs="Arial"/>
-          <w:szCs w:val="28"/>
-          <w:highlight w:val="green"/>
-          <w:lang w:bidi="ta-IN"/>
-          <w14:ligatures w14:val="standardContextual"/>
-        </w:rPr>
-        <w:t>d vi</w:t>
+        <w:t>qd vi</w:t>
       </w:r>
       <w:r>
         <w:rPr>
@@ -517,17 +497,7 @@
           <w:lang w:bidi="ta-IN"/>
           <w14:ligatures w14:val="standardContextual"/>
         </w:rPr>
-        <w:t>q</w:t>
-      </w:r>
-      <w:r>
-        <w:rPr>
-          <w:rFonts w:cs="Arial"/>
-          <w:szCs w:val="28"/>
-          <w:highlight w:val="green"/>
-          <w:lang w:bidi="ta-IN"/>
-          <w14:ligatures w14:val="standardContextual"/>
-        </w:rPr>
-        <w:t>d vi</w:t>
+        <w:t>qd vi</w:t>
       </w:r>
       <w:r>
         <w:rPr>
@@ -945,18 +915,7 @@
           <w:lang w:bidi="ta-IN"/>
           <w14:ligatures w14:val="standardContextual"/>
         </w:rPr>
-        <w:t>N</w:t>
-      </w:r>
-      <w:r>
-        <w:rPr>
-          <w:rFonts w:cs="Arial"/>
-          <w:color w:val="000000"/>
-          <w:szCs w:val="28"/>
-          <w:highlight w:val="green"/>
-          <w:lang w:bidi="ta-IN"/>
-          <w14:ligatures w14:val="standardContextual"/>
-        </w:rPr>
-        <w:t>U rU</w:t>
+        <w:t>NU rU</w:t>
       </w:r>
       <w:r>
         <w:rPr>
@@ -996,23 +955,122 @@
           <w:lang w:bidi="ta-IN"/>
           <w14:ligatures w14:val="standardContextual"/>
         </w:rPr>
-        <w:t>viShN</w:t>
-      </w:r>
-      <w:r>
-        <w:rPr>
-          <w:rFonts w:cs="Arial"/>
-          <w:color w:val="000000"/>
-          <w:szCs w:val="28"/>
-          <w:highlight w:val="green"/>
-          <w:lang w:bidi="ta-IN"/>
-          <w14:ligatures w14:val="standardContextual"/>
-        </w:rPr>
-        <w:t>U rU</w:t>
-      </w:r>
-      <w:r>
-        <w:rPr>
-          <w:rFonts w:cs="Arial"/>
-          <w:color w:val="000000"/>
+        <w:t>viShNU rUqpam</w:t>
+      </w:r>
+      <w:r>
+        <w:rPr>
+          <w:rFonts w:cs="Arial"/>
+          <w:color w:val="000000"/>
+          <w:szCs w:val="28"/>
+          <w:lang w:bidi="ta-IN"/>
+          <w14:ligatures w14:val="standardContextual"/>
+        </w:rPr>
+        <w:t xml:space="preserve"> | </w:t>
+      </w:r>
+    </w:p>
+    <w:p>
+      <w:pPr>
+        <w:autoSpaceDE w:val="0"/>
+        <w:autoSpaceDN w:val="0"/>
+        <w:adjustRightInd w:val="0"/>
+        <w:spacing w:line="240" w:lineRule="auto"/>
+        <w:rPr>
+          <w:rFonts w:cs="Arial"/>
+          <w:color w:val="000000"/>
+          <w:szCs w:val="28"/>
+          <w:lang w:bidi="ta-IN"/>
+          <w14:ligatures w14:val="standardContextual"/>
+        </w:rPr>
+      </w:pPr>
+      <w:r>
+        <w:rPr>
+          <w:rFonts w:cs="Arial"/>
+          <w:color w:val="000000"/>
+          <w:szCs w:val="28"/>
+          <w:lang w:bidi="ta-IN"/>
+          <w14:ligatures w14:val="standardContextual"/>
+        </w:rPr>
+        <w:t>(4)[P21] 6.2.4.2(4)-  viShNu#H | rUqpam | kRuqtvA |</w:t>
+      </w:r>
+    </w:p>
+    <w:p>
+      <w:pPr>
+        <w:autoSpaceDE w:val="0"/>
+        <w:autoSpaceDN w:val="0"/>
+        <w:adjustRightInd w:val="0"/>
+        <w:spacing w:line="240" w:lineRule="auto"/>
+        <w:rPr>
+          <w:rFonts w:cs="Arial"/>
+          <w:color w:val="000000"/>
+          <w:szCs w:val="28"/>
+          <w:lang w:bidi="ta-IN"/>
+          <w14:ligatures w14:val="standardContextual"/>
+        </w:rPr>
+      </w:pPr>
+      <w:r>
+        <w:rPr>
+          <w:rFonts w:cs="Arial"/>
+          <w:color w:val="000000"/>
+          <w:szCs w:val="28"/>
+          <w:lang w:bidi="ta-IN"/>
+          <w14:ligatures w14:val="standardContextual"/>
+        </w:rPr>
+        <w:t>viSh</w:t>
+      </w:r>
+      <w:r>
+        <w:rPr>
+          <w:rFonts w:cs="Arial"/>
+          <w:color w:val="000000"/>
+          <w:szCs w:val="28"/>
+          <w:highlight w:val="green"/>
+          <w:lang w:bidi="ta-IN"/>
+          <w14:ligatures w14:val="standardContextual"/>
+        </w:rPr>
+        <w:t>NU rU</w:t>
+      </w:r>
+      <w:r>
+        <w:rPr>
+          <w:rFonts w:cs="Arial"/>
+          <w:szCs w:val="28"/>
+          <w:highlight w:val="green"/>
+          <w:lang w:bidi="ta-IN"/>
+          <w14:ligatures w14:val="standardContextual"/>
+        </w:rPr>
+        <w:t>qp</w:t>
+      </w:r>
+      <w:r>
+        <w:rPr>
+          <w:rFonts w:cs="Arial"/>
+          <w:szCs w:val="28"/>
+          <w:lang w:bidi="ta-IN"/>
+          <w14:ligatures w14:val="standardContextual"/>
+        </w:rPr>
+        <w:t>a(gm) rU</w:t>
+      </w:r>
+      <w:r>
+        <w:rPr>
+          <w:rFonts w:cs="Arial"/>
+          <w:color w:val="000000"/>
+          <w:szCs w:val="28"/>
+          <w:lang w:bidi="ta-IN"/>
+          <w14:ligatures w14:val="standardContextual"/>
+        </w:rPr>
+        <w:t>qpaM ~MviShNuqr viSh</w:t>
+      </w:r>
+      <w:r>
+        <w:rPr>
+          <w:rFonts w:cs="Arial"/>
+          <w:color w:val="000000"/>
+          <w:szCs w:val="28"/>
+          <w:highlight w:val="green"/>
+          <w:lang w:bidi="ta-IN"/>
+          <w14:ligatures w14:val="standardContextual"/>
+        </w:rPr>
+        <w:t>NU rU</w:t>
+      </w:r>
+      <w:r>
+        <w:rPr>
+          <w:rFonts w:cs="Arial"/>
           <w:szCs w:val="28"/>
           <w:highlight w:val="green"/>
           <w:lang w:bidi="ta-IN"/>
@@ -1023,62 +1081,31 @@
       <w:r>
         <w:rPr>
           <w:rFonts w:cs="Arial"/>
-          <w:color w:val="000000"/>
-          <w:szCs w:val="28"/>
-          <w:lang w:bidi="ta-IN"/>
-          <w14:ligatures w14:val="standardContextual"/>
-        </w:rPr>
-        <w:t xml:space="preserve"> | </w:t>
-      </w:r>
-    </w:p>
-    <w:p>
-      <w:pPr>
-        <w:autoSpaceDE w:val="0"/>
-        <w:autoSpaceDN w:val="0"/>
-        <w:adjustRightInd w:val="0"/>
-        <w:spacing w:line="240" w:lineRule="auto"/>
-        <w:rPr>
-          <w:rFonts w:cs="Arial"/>
-          <w:color w:val="000000"/>
-          <w:szCs w:val="28"/>
-          <w:lang w:bidi="ta-IN"/>
-          <w14:ligatures w14:val="standardContextual"/>
-        </w:rPr>
-      </w:pPr>
-      <w:r>
-        <w:rPr>
-          <w:rFonts w:cs="Arial"/>
-          <w:color w:val="000000"/>
-          <w:szCs w:val="28"/>
-          <w:lang w:bidi="ta-IN"/>
-          <w14:ligatures w14:val="standardContextual"/>
-        </w:rPr>
-        <w:t>(4)[P21] 6.2.4.2(4)-  viShNu#H | rUqpam | kRuqtvA |</w:t>
-      </w:r>
-    </w:p>
-    <w:p>
-      <w:pPr>
-        <w:autoSpaceDE w:val="0"/>
-        <w:autoSpaceDN w:val="0"/>
-        <w:adjustRightInd w:val="0"/>
-        <w:spacing w:line="240" w:lineRule="auto"/>
-        <w:rPr>
-          <w:rFonts w:cs="Arial"/>
-          <w:color w:val="000000"/>
-          <w:szCs w:val="28"/>
-          <w:lang w:bidi="ta-IN"/>
-          <w14:ligatures w14:val="standardContextual"/>
-        </w:rPr>
-      </w:pPr>
-      <w:r>
-        <w:rPr>
-          <w:rFonts w:cs="Arial"/>
-          <w:color w:val="000000"/>
-          <w:szCs w:val="28"/>
-          <w:lang w:bidi="ta-IN"/>
-          <w14:ligatures w14:val="standardContextual"/>
-        </w:rPr>
-        <w:t>viSh</w:t>
+          <w:szCs w:val="28"/>
+          <w:lang w:bidi="ta-IN"/>
+          <w14:ligatures w14:val="standardContextual"/>
+        </w:rPr>
+        <w:t xml:space="preserve"> </w:t>
+      </w:r>
+      <w:r>
+        <w:rPr>
+          <w:rFonts w:cs="Arial"/>
+          <w:szCs w:val="28"/>
+          <w:highlight w:val="green"/>
+          <w:lang w:bidi="ta-IN"/>
+          <w14:ligatures w14:val="standardContextual"/>
+        </w:rPr>
+        <w:t>kR</w:t>
+      </w:r>
+      <w:r>
+        <w:rPr>
+          <w:rFonts w:cs="Arial"/>
+          <w:color w:val="000000"/>
+          <w:szCs w:val="28"/>
+          <w:lang w:bidi="ta-IN"/>
+          <w14:ligatures w14:val="standardContextual"/>
+        </w:rPr>
+        <w:t>uqtvA kRuqtvA rUqpaM ~MviShNuqr viSh</w:t>
       </w:r>
       <w:r>
         <w:rPr>
@@ -1099,57 +1126,7 @@
           <w:lang w:bidi="ta-IN"/>
           <w14:ligatures w14:val="standardContextual"/>
         </w:rPr>
-        <w:t>qp</w:t>
-      </w:r>
-      <w:r>
-        <w:rPr>
-          <w:rFonts w:cs="Arial"/>
-          <w:szCs w:val="28"/>
-          <w:lang w:bidi="ta-IN"/>
-          <w14:ligatures w14:val="standardContextual"/>
-        </w:rPr>
-        <w:t>a(gm) rU</w:t>
-      </w:r>
-      <w:r>
-        <w:rPr>
-          <w:rFonts w:cs="Arial"/>
-          <w:color w:val="000000"/>
-          <w:szCs w:val="28"/>
-          <w:lang w:bidi="ta-IN"/>
-          <w14:ligatures w14:val="standardContextual"/>
-        </w:rPr>
-        <w:t>qpaM ~MviShNuqr viSh</w:t>
-      </w:r>
-      <w:r>
-        <w:rPr>
-          <w:rFonts w:cs="Arial"/>
-          <w:color w:val="000000"/>
-          <w:szCs w:val="28"/>
-          <w:highlight w:val="green"/>
-          <w:lang w:bidi="ta-IN"/>
-          <w14:ligatures w14:val="standardContextual"/>
-        </w:rPr>
-        <w:t>NU rU</w:t>
-      </w:r>
-      <w:r>
-        <w:rPr>
-          <w:rFonts w:cs="Arial"/>
-          <w:szCs w:val="28"/>
-          <w:highlight w:val="green"/>
-          <w:lang w:bidi="ta-IN"/>
-          <w14:ligatures w14:val="standardContextual"/>
-        </w:rPr>
-        <w:t>qp</w:t>
-      </w:r>
-      <w:r>
-        <w:rPr>
-          <w:rFonts w:cs="Arial"/>
-          <w:szCs w:val="28"/>
-          <w:highlight w:val="green"/>
-          <w:lang w:bidi="ta-IN"/>
-          <w14:ligatures w14:val="standardContextual"/>
-        </w:rPr>
-        <w:t>am</w:t>
+        <w:t>qpam</w:t>
       </w:r>
       <w:r>
         <w:rPr>
@@ -1178,88 +1155,838 @@
           <w:lang w:bidi="ta-IN"/>
           <w14:ligatures w14:val="standardContextual"/>
         </w:rPr>
-        <w:t>uqtvA kRuqtvA rUqpaM ~MviShNuqr viSh</w:t>
-      </w:r>
-      <w:r>
-        <w:rPr>
-          <w:rFonts w:cs="Arial"/>
-          <w:color w:val="000000"/>
-          <w:szCs w:val="28"/>
-          <w:highlight w:val="green"/>
-          <w:lang w:bidi="ta-IN"/>
-          <w14:ligatures w14:val="standardContextual"/>
-        </w:rPr>
-        <w:t>NU rU</w:t>
-      </w:r>
-      <w:r>
-        <w:rPr>
-          <w:rFonts w:cs="Arial"/>
-          <w:szCs w:val="28"/>
-          <w:highlight w:val="green"/>
-          <w:lang w:bidi="ta-IN"/>
-          <w14:ligatures w14:val="standardContextual"/>
-        </w:rPr>
-        <w:t>qpam</w:t>
-      </w:r>
-      <w:r>
-        <w:rPr>
-          <w:rFonts w:cs="Arial"/>
-          <w:szCs w:val="28"/>
+        <w:t>uqtvA |</w:t>
+      </w:r>
+    </w:p>
+    <w:p>
+      <w:pPr>
+        <w:autoSpaceDE w:val="0"/>
+        <w:autoSpaceDN w:val="0"/>
+        <w:adjustRightInd w:val="0"/>
+        <w:spacing w:line="240" w:lineRule="auto"/>
+        <w:rPr>
+          <w:rFonts w:cs="Arial"/>
+          <w:szCs w:val="28"/>
+          <w:u w:val="single"/>
+          <w:lang w:bidi="ta-IN"/>
+          <w14:ligatures w14:val="standardContextual"/>
+        </w:rPr>
+      </w:pPr>
+    </w:p>
+    <w:p>
+      <w:pPr>
+        <w:autoSpaceDE w:val="0"/>
+        <w:autoSpaceDN w:val="0"/>
+        <w:adjustRightInd w:val="0"/>
+        <w:spacing w:line="240" w:lineRule="auto"/>
+        <w:rPr>
+          <w:rFonts w:cs="Arial"/>
+          <w:color w:val="000000"/>
+          <w:szCs w:val="28"/>
+          <w:lang w:bidi="ta-IN"/>
+          <w14:ligatures w14:val="standardContextual"/>
+        </w:rPr>
+      </w:pPr>
+      <w:r>
+        <w:rPr>
+          <w:rFonts w:cs="Arial"/>
+          <w:color w:val="000000"/>
+          <w:szCs w:val="28"/>
+          <w:lang w:bidi="ta-IN"/>
+          <w14:ligatures w14:val="standardContextual"/>
+        </w:rPr>
+        <w:t>-=====================================</w:t>
+      </w:r>
+    </w:p>
+    <w:p>
+      <w:pPr>
+        <w:autoSpaceDE w:val="0"/>
+        <w:autoSpaceDN w:val="0"/>
+        <w:adjustRightInd w:val="0"/>
+        <w:spacing w:line="240" w:lineRule="auto"/>
+        <w:rPr>
+          <w:rFonts w:cs="Arial"/>
+          <w:color w:val="000000"/>
+          <w:szCs w:val="28"/>
+          <w:lang w:bidi="ta-IN"/>
+        </w:rPr>
+      </w:pPr>
+      <w:r>
+        <w:rPr>
+          <w:rFonts w:cs="Arial"/>
+          <w:color w:val="000000"/>
+          <w:szCs w:val="28"/>
+          <w:lang w:bidi="ta-IN"/>
+        </w:rPr>
+        <w:t>(52)[P51] 6.2.10.3(50)-  piqtRuqdeqvaqtya$m | hi | eqtat | (JD-56,GD-77) marking of kampam incorrect. Sayana to check from audio</w:t>
+      </w:r>
+    </w:p>
+    <w:p>
+      <w:pPr>
+        <w:pBdr>
+          <w:bottom w:val="double" w:sz="6" w:space="1" w:color="auto"/>
+        </w:pBdr>
+        <w:autoSpaceDE w:val="0"/>
+        <w:autoSpaceDN w:val="0"/>
+        <w:adjustRightInd w:val="0"/>
+        <w:spacing w:line="240" w:lineRule="auto"/>
+        <w:rPr>
+          <w:rFonts w:cs="Arial"/>
+          <w:color w:val="000000"/>
+          <w:szCs w:val="28"/>
+          <w:lang w:bidi="ta-IN"/>
+        </w:rPr>
+      </w:pPr>
+      <w:r>
+        <w:rPr>
+          <w:rFonts w:cs="Arial"/>
+          <w:color w:val="FF0000"/>
+          <w:szCs w:val="28"/>
+          <w:highlight w:val="yellow"/>
+          <w:lang w:bidi="ta-IN"/>
+        </w:rPr>
+        <w:t>piqtRuqdeqvaqtya(gm)# hi hi pi#tRudevaqtya#m pitRudevaqtyA$(1q)(gg)$(1q)?? hye#tadeqtaddhi pi#tRudevaqtya#m pitRudevaqtyA$(1q)(gg)$(1q) hye#tat | how gg can get dheerga swaritam</w:t>
+      </w:r>
+      <w:r>
+        <w:rPr>
+          <w:rFonts w:cs="Arial"/>
+          <w:color w:val="000000"/>
+          <w:szCs w:val="28"/>
+          <w:lang w:bidi="ta-IN"/>
+        </w:rPr>
+        <w:t>.</w:t>
+      </w:r>
+    </w:p>
+    <w:p>
+      <w:pPr>
+        <w:autoSpaceDE w:val="0"/>
+        <w:autoSpaceDN w:val="0"/>
+        <w:adjustRightInd w:val="0"/>
+        <w:spacing w:line="240" w:lineRule="auto"/>
+        <w:rPr>
+          <w:rFonts w:cs="Arial"/>
+          <w:color w:val="000000"/>
+          <w:szCs w:val="28"/>
+          <w:lang w:bidi="ta-IN"/>
+          <w14:ligatures w14:val="standardContextual"/>
+        </w:rPr>
+      </w:pPr>
+      <w:r>
+        <w:rPr>
+          <w:rFonts w:cs="Arial"/>
+          <w:color w:val="000000"/>
+          <w:szCs w:val="28"/>
+          <w:lang w:bidi="ta-IN"/>
+          <w14:ligatures w14:val="standardContextual"/>
+        </w:rPr>
+        <w:lastRenderedPageBreak/>
+        <w:t>(39)[P53] 6.2.10.5(31)-  iti# | CaqdiH | adhi# | (GS-6.2-44)</w:t>
+      </w:r>
+    </w:p>
+    <w:p>
+      <w:pPr>
+        <w:autoSpaceDE w:val="0"/>
+        <w:autoSpaceDN w:val="0"/>
+        <w:adjustRightInd w:val="0"/>
+        <w:spacing w:line="240" w:lineRule="auto"/>
+        <w:rPr>
+          <w:rFonts w:cs="Arial"/>
+          <w:color w:val="000000"/>
+          <w:sz w:val="40"/>
+          <w:szCs w:val="40"/>
+          <w:lang w:bidi="ta-IN"/>
+          <w14:ligatures w14:val="standardContextual"/>
+        </w:rPr>
+      </w:pPr>
+      <w:r>
+        <w:rPr>
+          <w:rFonts w:cs="Arial"/>
+          <w:color w:val="000000"/>
+          <w:szCs w:val="28"/>
+          <w:lang w:bidi="ta-IN"/>
+          <w14:ligatures w14:val="standardContextual"/>
+        </w:rPr>
+        <w:t>iti# Caqdi SCaqdi ritIti# Caqdi</w:t>
+      </w:r>
+      <w:r>
+        <w:rPr>
+          <w:rFonts w:cs="Arial"/>
+          <w:color w:val="FF0000"/>
+          <w:szCs w:val="28"/>
+          <w:highlight w:val="yellow"/>
+          <w:lang w:bidi="ta-IN"/>
+          <w14:ligatures w14:val="standardContextual"/>
+        </w:rPr>
+        <w:t>Hda dhy</w:t>
+      </w:r>
+      <w:r>
+        <w:rPr>
+          <w:rFonts w:cs="Arial"/>
+          <w:color w:val="000000"/>
+          <w:szCs w:val="28"/>
+          <w:lang w:bidi="ta-IN"/>
+          <w14:ligatures w14:val="standardContextual"/>
+        </w:rPr>
+        <w:t>adhi# Caqdi ritIti# Caqdi</w:t>
+      </w:r>
+      <w:r>
+        <w:rPr>
+          <w:rFonts w:cs="Arial"/>
+          <w:color w:val="FF0000"/>
+          <w:szCs w:val="28"/>
+          <w:highlight w:val="yellow"/>
+          <w:lang w:bidi="ta-IN"/>
+          <w14:ligatures w14:val="standardContextual"/>
+        </w:rPr>
+        <w:t>Hda d</w:t>
+      </w:r>
+      <w:r>
+        <w:rPr>
+          <w:rFonts w:cs="Arial"/>
+          <w:color w:val="000000"/>
+          <w:szCs w:val="28"/>
+          <w:lang w:bidi="ta-IN"/>
+          <w14:ligatures w14:val="standardContextual"/>
+        </w:rPr>
+        <w:t>hi# |</w:t>
+      </w:r>
+      <w:r>
+        <w:rPr>
+          <w:rFonts w:cs="Arial"/>
+          <w:color w:val="000000"/>
+          <w:sz w:val="40"/>
+          <w:szCs w:val="40"/>
           <w:lang w:bidi="ta-IN"/>
           <w14:ligatures w14:val="standardContextual"/>
         </w:rPr>
         <w:t xml:space="preserve"> </w:t>
       </w:r>
-      <w:r>
-        <w:rPr>
-          <w:rFonts w:cs="Arial"/>
-          <w:szCs w:val="28"/>
-          <w:highlight w:val="green"/>
-          <w:lang w:bidi="ta-IN"/>
-          <w14:ligatures w14:val="standardContextual"/>
-        </w:rPr>
-        <w:t>kR</w:t>
-      </w:r>
-      <w:r>
-        <w:rPr>
-          <w:rFonts w:cs="Arial"/>
-          <w:color w:val="000000"/>
-          <w:szCs w:val="28"/>
-          <w:lang w:bidi="ta-IN"/>
-          <w14:ligatures w14:val="standardContextual"/>
-        </w:rPr>
-        <w:t>uqtvA |</w:t>
-      </w:r>
-    </w:p>
-    <w:p>
-      <w:pPr>
-        <w:autoSpaceDE w:val="0"/>
-        <w:autoSpaceDN w:val="0"/>
-        <w:adjustRightInd w:val="0"/>
-        <w:spacing w:line="240" w:lineRule="auto"/>
-        <w:rPr>
-          <w:rFonts w:cs="Arial"/>
+    </w:p>
+    <w:p>
+      <w:pPr>
+        <w:autoSpaceDE w:val="0"/>
+        <w:autoSpaceDN w:val="0"/>
+        <w:adjustRightInd w:val="0"/>
+        <w:spacing w:line="240" w:lineRule="auto"/>
+        <w:rPr>
+          <w:rFonts w:cs="Arial"/>
+          <w:color w:val="000000"/>
+          <w:sz w:val="40"/>
+          <w:szCs w:val="40"/>
+          <w:lang w:bidi="ta-IN"/>
+          <w14:ligatures w14:val="standardContextual"/>
+        </w:rPr>
+      </w:pPr>
+    </w:p>
+    <w:p>
+      <w:pPr>
+        <w:autoSpaceDE w:val="0"/>
+        <w:autoSpaceDN w:val="0"/>
+        <w:adjustRightInd w:val="0"/>
+        <w:spacing w:line="240" w:lineRule="auto"/>
+        <w:rPr>
+          <w:rFonts w:cs="Arial"/>
+          <w:color w:val="000000"/>
+          <w:szCs w:val="28"/>
+          <w:lang w:bidi="ta-IN"/>
+          <w14:ligatures w14:val="standardContextual"/>
+        </w:rPr>
+      </w:pPr>
+      <w:r>
+        <w:rPr>
+          <w:rFonts w:cs="Arial"/>
+          <w:color w:val="000000"/>
+          <w:szCs w:val="28"/>
+          <w:lang w:bidi="ta-IN"/>
+          <w14:ligatures w14:val="standardContextual"/>
+        </w:rPr>
+        <w:t>(40)[P53] 6.2.10.5(32)-  CaqdiH | adhi# | ni | (GS-6.2-44)</w:t>
+      </w:r>
+    </w:p>
+    <w:p>
+      <w:pPr>
+        <w:autoSpaceDE w:val="0"/>
+        <w:autoSpaceDN w:val="0"/>
+        <w:adjustRightInd w:val="0"/>
+        <w:spacing w:line="240" w:lineRule="auto"/>
+        <w:rPr>
+          <w:rFonts w:cs="Arial"/>
+          <w:color w:val="000000"/>
+          <w:szCs w:val="28"/>
+          <w:lang w:bidi="ta-IN"/>
+          <w14:ligatures w14:val="standardContextual"/>
+        </w:rPr>
+      </w:pPr>
+      <w:r>
+        <w:rPr>
+          <w:rFonts w:cs="Arial"/>
+          <w:color w:val="000000"/>
+          <w:szCs w:val="28"/>
+          <w:lang w:bidi="ta-IN"/>
+          <w14:ligatures w14:val="standardContextual"/>
+        </w:rPr>
+        <w:t>Caqd</w:t>
+      </w:r>
+      <w:r>
+        <w:rPr>
+          <w:rFonts w:cs="Arial"/>
+          <w:color w:val="FF0000"/>
+          <w:szCs w:val="28"/>
+          <w:highlight w:val="yellow"/>
+          <w:lang w:bidi="ta-IN"/>
+          <w14:ligatures w14:val="standardContextual"/>
+        </w:rPr>
+        <w:t>iHda</w:t>
+      </w:r>
+      <w:r>
+        <w:rPr>
+          <w:rFonts w:cs="Arial"/>
+          <w:color w:val="FF0000"/>
+          <w:szCs w:val="28"/>
+          <w:lang w:bidi="ta-IN"/>
+          <w14:ligatures w14:val="standardContextual"/>
+        </w:rPr>
+        <w:t xml:space="preserve"> </w:t>
+      </w:r>
+      <w:r>
+        <w:rPr>
+          <w:rFonts w:cs="Arial"/>
+          <w:color w:val="000000"/>
+          <w:szCs w:val="28"/>
+          <w:lang w:bidi="ta-IN"/>
+          <w14:ligatures w14:val="standardContextual"/>
+        </w:rPr>
+        <w:t>dhyadhi# CaqdiSCaqdi</w:t>
+      </w:r>
+      <w:r>
+        <w:rPr>
+          <w:rFonts w:cs="Arial"/>
+          <w:color w:val="FF0000"/>
+          <w:szCs w:val="28"/>
+          <w:highlight w:val="yellow"/>
+          <w:lang w:bidi="ta-IN"/>
+          <w14:ligatures w14:val="standardContextual"/>
+        </w:rPr>
+        <w:t>Hda d</w:t>
+      </w:r>
+      <w:r>
+        <w:rPr>
+          <w:rFonts w:cs="Arial"/>
+          <w:color w:val="000000"/>
+          <w:szCs w:val="28"/>
+          <w:lang w:bidi="ta-IN"/>
+          <w14:ligatures w14:val="standardContextual"/>
+        </w:rPr>
+        <w:t>hiq ni nyadhi# CaqdiSCaqdi</w:t>
+      </w:r>
+      <w:r>
+        <w:rPr>
+          <w:rFonts w:cs="Arial"/>
+          <w:color w:val="FF0000"/>
+          <w:szCs w:val="28"/>
+          <w:highlight w:val="yellow"/>
+          <w:lang w:bidi="ta-IN"/>
+          <w14:ligatures w14:val="standardContextual"/>
+        </w:rPr>
+        <w:t>Hda d</w:t>
+      </w:r>
+      <w:r>
+        <w:rPr>
+          <w:rFonts w:cs="Arial"/>
+          <w:color w:val="000000"/>
+          <w:szCs w:val="28"/>
+          <w:lang w:bidi="ta-IN"/>
+          <w14:ligatures w14:val="standardContextual"/>
+        </w:rPr>
+        <w:t>hiq ni |</w:t>
+      </w:r>
+    </w:p>
+    <w:p>
+      <w:pPr>
+        <w:autoSpaceDE w:val="0"/>
+        <w:autoSpaceDN w:val="0"/>
+        <w:adjustRightInd w:val="0"/>
+        <w:spacing w:line="240" w:lineRule="auto"/>
+        <w:rPr>
+          <w:rFonts w:cs="Arial"/>
+          <w:color w:val="000000"/>
+          <w:szCs w:val="28"/>
+          <w:lang w:bidi="ta-IN"/>
+          <w14:ligatures w14:val="standardContextual"/>
+        </w:rPr>
+      </w:pPr>
+    </w:p>
+    <w:p>
+      <w:pPr>
+        <w:autoSpaceDE w:val="0"/>
+        <w:autoSpaceDN w:val="0"/>
+        <w:adjustRightInd w:val="0"/>
+        <w:spacing w:line="240" w:lineRule="auto"/>
+        <w:rPr>
+          <w:rFonts w:cs="Arial"/>
+          <w:color w:val="000000"/>
+          <w:szCs w:val="28"/>
+          <w:lang w:bidi="ta-IN"/>
+        </w:rPr>
+      </w:pPr>
+      <w:r>
+        <w:rPr>
+          <w:rFonts w:cs="Arial"/>
+          <w:b/>
+          <w:bCs/>
+          <w:color w:val="000000"/>
           <w:szCs w:val="28"/>
           <w:u w:val="single"/>
           <w:lang w:bidi="ta-IN"/>
           <w14:ligatures w14:val="standardContextual"/>
         </w:rPr>
-      </w:pPr>
-    </w:p>
-    <w:p>
-      <w:pPr>
-        <w:autoSpaceDE w:val="0"/>
-        <w:autoSpaceDN w:val="0"/>
-        <w:adjustRightInd w:val="0"/>
-        <w:spacing w:line="240" w:lineRule="auto"/>
-        <w:rPr>
-          <w:rFonts w:cs="Arial"/>
-          <w:color w:val="000000"/>
-          <w:szCs w:val="28"/>
-          <w:lang w:bidi="ta-IN"/>
-          <w14:ligatures w14:val="standardContextual"/>
-        </w:rPr>
-      </w:pPr>
+        <w:t xml:space="preserve">Observation : </w:t>
+      </w:r>
+      <w:r>
+        <w:rPr>
+          <w:rFonts w:cs="Arial"/>
+          <w:color w:val="000000"/>
+          <w:szCs w:val="28"/>
+          <w:lang w:bidi="ta-IN"/>
+          <w14:ligatures w14:val="standardContextual"/>
+        </w:rPr>
+        <w:t xml:space="preserve">The Sandi of CadiH +adhi should be </w:t>
+      </w:r>
+      <w:r>
+        <w:rPr>
+          <w:rFonts w:cs="Arial"/>
+          <w:color w:val="000000"/>
+          <w:szCs w:val="28"/>
+          <w:highlight w:val="green"/>
+          <w:lang w:bidi="ta-IN"/>
+          <w14:ligatures w14:val="standardContextual"/>
+        </w:rPr>
+        <w:t>Cadiradhi</w:t>
+      </w:r>
+      <w:r>
+        <w:rPr>
+          <w:rFonts w:cs="Arial"/>
+          <w:color w:val="000000"/>
+          <w:szCs w:val="28"/>
+          <w:lang w:bidi="ta-IN"/>
+          <w14:ligatures w14:val="standardContextual"/>
+        </w:rPr>
+        <w:t xml:space="preserve"> which has wrongly become </w:t>
+      </w:r>
+      <w:r>
+        <w:rPr>
+          <w:rFonts w:cs="Arial"/>
+          <w:color w:val="000000"/>
+          <w:szCs w:val="28"/>
+          <w:lang w:bidi="ta-IN"/>
+          <w14:ligatures w14:val="standardContextual"/>
+        </w:rPr>
+        <w:t>Caqdi</w:t>
+      </w:r>
+      <w:r>
+        <w:rPr>
+          <w:rFonts w:cs="Arial"/>
+          <w:color w:val="FF0000"/>
+          <w:szCs w:val="28"/>
+          <w:highlight w:val="yellow"/>
+          <w:lang w:bidi="ta-IN"/>
+          <w14:ligatures w14:val="standardContextual"/>
+        </w:rPr>
+        <w:t>Hda</w:t>
+      </w:r>
+      <w:r>
+        <w:rPr>
+          <w:rFonts w:cs="Arial"/>
+          <w:color w:val="FF0000"/>
+          <w:szCs w:val="28"/>
+          <w:lang w:bidi="ta-IN"/>
+          <w14:ligatures w14:val="standardContextual"/>
+        </w:rPr>
+        <w:t xml:space="preserve">dhi; Hd should be dropped and replaced by </w:t>
+      </w:r>
+      <w:r>
+        <w:rPr>
+          <w:rFonts w:cs="Arial"/>
+          <w:szCs w:val="28"/>
+          <w:highlight w:val="green"/>
+          <w:lang w:bidi="ta-IN"/>
+          <w14:ligatures w14:val="standardContextual"/>
+        </w:rPr>
+        <w:t>‘r’</w:t>
+      </w:r>
+    </w:p>
+    <w:p>
+      <w:pPr>
+        <w:autoSpaceDE w:val="0"/>
+        <w:autoSpaceDN w:val="0"/>
+        <w:adjustRightInd w:val="0"/>
+        <w:spacing w:line="240" w:lineRule="auto"/>
+        <w:rPr>
+          <w:rFonts w:cs="Arial"/>
+          <w:color w:val="000000"/>
+          <w:szCs w:val="28"/>
+          <w:lang w:bidi="ta-IN"/>
+          <w14:ligatures w14:val="standardContextual"/>
+        </w:rPr>
+      </w:pPr>
+    </w:p>
+    <w:p>
+      <w:pPr>
+        <w:autoSpaceDE w:val="0"/>
+        <w:autoSpaceDN w:val="0"/>
+        <w:adjustRightInd w:val="0"/>
+        <w:spacing w:line="240" w:lineRule="auto"/>
+        <w:rPr>
+          <w:rFonts w:cs="Arial"/>
+          <w:color w:val="000000"/>
+          <w:szCs w:val="28"/>
+          <w:lang w:bidi="ta-IN"/>
+          <w14:ligatures w14:val="standardContextual"/>
+        </w:rPr>
+      </w:pPr>
+      <w:r>
+        <w:rPr>
+          <w:rFonts w:cs="Arial"/>
+          <w:color w:val="000000"/>
+          <w:szCs w:val="28"/>
+          <w:lang w:bidi="ta-IN"/>
+          <w14:ligatures w14:val="standardContextual"/>
+        </w:rPr>
+        <w:t>Corrected Version:</w:t>
+      </w:r>
+    </w:p>
+    <w:p>
+      <w:pPr>
+        <w:autoSpaceDE w:val="0"/>
+        <w:autoSpaceDN w:val="0"/>
+        <w:adjustRightInd w:val="0"/>
+        <w:spacing w:line="240" w:lineRule="auto"/>
+        <w:rPr>
+          <w:rFonts w:cs="Arial"/>
+          <w:color w:val="000000"/>
+          <w:szCs w:val="28"/>
+          <w:lang w:bidi="ta-IN"/>
+          <w14:ligatures w14:val="standardContextual"/>
+        </w:rPr>
+      </w:pPr>
+      <w:r>
+        <w:rPr>
+          <w:rFonts w:cs="Arial"/>
+          <w:color w:val="000000"/>
+          <w:szCs w:val="28"/>
+          <w:lang w:bidi="ta-IN"/>
+          <w14:ligatures w14:val="standardContextual"/>
+        </w:rPr>
+        <w:t>(39)[P53] 6.2.10.5(31)-  iti# | CaqdiH | adhi# | (GS-6.2-44)</w:t>
+      </w:r>
+    </w:p>
+    <w:p>
+      <w:pPr>
+        <w:autoSpaceDE w:val="0"/>
+        <w:autoSpaceDN w:val="0"/>
+        <w:adjustRightInd w:val="0"/>
+        <w:spacing w:line="240" w:lineRule="auto"/>
+        <w:rPr>
+          <w:rFonts w:cs="Arial"/>
+          <w:color w:val="000000"/>
+          <w:sz w:val="40"/>
+          <w:szCs w:val="40"/>
+          <w:lang w:bidi="ta-IN"/>
+          <w14:ligatures w14:val="standardContextual"/>
+        </w:rPr>
+      </w:pPr>
+      <w:r>
+        <w:rPr>
+          <w:rFonts w:cs="Arial"/>
+          <w:color w:val="000000"/>
+          <w:szCs w:val="28"/>
+          <w:lang w:bidi="ta-IN"/>
+          <w14:ligatures w14:val="standardContextual"/>
+        </w:rPr>
+        <w:t>iti# Caqdi SCaqdi ritIti# Caqdi</w:t>
+      </w:r>
+      <w:r>
+        <w:rPr>
+          <w:rFonts w:cs="Arial"/>
+          <w:szCs w:val="28"/>
+          <w:highlight w:val="green"/>
+          <w:lang w:bidi="ta-IN"/>
+          <w14:ligatures w14:val="standardContextual"/>
+        </w:rPr>
+        <w:t>r</w:t>
+      </w:r>
+      <w:r>
+        <w:rPr>
+          <w:rFonts w:cs="Arial"/>
+          <w:szCs w:val="28"/>
+          <w:highlight w:val="green"/>
+          <w:lang w:bidi="ta-IN"/>
+          <w14:ligatures w14:val="standardContextual"/>
+        </w:rPr>
+        <w:t>adhya</w:t>
+      </w:r>
+      <w:r>
+        <w:rPr>
+          <w:rFonts w:cs="Arial"/>
+          <w:color w:val="000000"/>
+          <w:szCs w:val="28"/>
+          <w:lang w:bidi="ta-IN"/>
+          <w14:ligatures w14:val="standardContextual"/>
+        </w:rPr>
+        <w:t>dhi# Caqdi ritIti# Caqdi</w:t>
+      </w:r>
+      <w:r>
+        <w:rPr>
+          <w:rFonts w:cs="Arial"/>
+          <w:szCs w:val="28"/>
+          <w:highlight w:val="green"/>
+          <w:lang w:bidi="ta-IN"/>
+          <w14:ligatures w14:val="standardContextual"/>
+        </w:rPr>
+        <w:t>r</w:t>
+      </w:r>
+      <w:r>
+        <w:rPr>
+          <w:rFonts w:cs="Arial"/>
+          <w:szCs w:val="28"/>
+          <w:highlight w:val="green"/>
+          <w:lang w:bidi="ta-IN"/>
+          <w14:ligatures w14:val="standardContextual"/>
+        </w:rPr>
+        <w:t>a dhi#</w:t>
+      </w:r>
+      <w:r>
+        <w:rPr>
+          <w:rFonts w:cs="Arial"/>
+          <w:color w:val="000000"/>
+          <w:szCs w:val="28"/>
+          <w:lang w:bidi="ta-IN"/>
+          <w14:ligatures w14:val="standardContextual"/>
+        </w:rPr>
+        <w:t xml:space="preserve"> |</w:t>
+      </w:r>
+      <w:r>
+        <w:rPr>
+          <w:rFonts w:cs="Arial"/>
+          <w:color w:val="000000"/>
+          <w:sz w:val="40"/>
+          <w:szCs w:val="40"/>
+          <w:lang w:bidi="ta-IN"/>
+          <w14:ligatures w14:val="standardContextual"/>
+        </w:rPr>
+        <w:t xml:space="preserve"> </w:t>
+      </w:r>
+    </w:p>
+    <w:p>
+      <w:pPr>
+        <w:autoSpaceDE w:val="0"/>
+        <w:autoSpaceDN w:val="0"/>
+        <w:adjustRightInd w:val="0"/>
+        <w:spacing w:line="240" w:lineRule="auto"/>
+        <w:rPr>
+          <w:rFonts w:cs="Arial"/>
+          <w:color w:val="000000"/>
+          <w:sz w:val="40"/>
+          <w:szCs w:val="40"/>
+          <w:lang w:bidi="ta-IN"/>
+          <w14:ligatures w14:val="standardContextual"/>
+        </w:rPr>
+      </w:pPr>
+    </w:p>
+    <w:p>
+      <w:pPr>
+        <w:autoSpaceDE w:val="0"/>
+        <w:autoSpaceDN w:val="0"/>
+        <w:adjustRightInd w:val="0"/>
+        <w:spacing w:line="240" w:lineRule="auto"/>
+        <w:rPr>
+          <w:rFonts w:cs="Arial"/>
+          <w:color w:val="000000"/>
+          <w:szCs w:val="28"/>
+          <w:lang w:bidi="ta-IN"/>
+          <w14:ligatures w14:val="standardContextual"/>
+        </w:rPr>
+      </w:pPr>
+      <w:r>
+        <w:rPr>
+          <w:rFonts w:cs="Arial"/>
+          <w:color w:val="000000"/>
+          <w:szCs w:val="28"/>
+          <w:lang w:bidi="ta-IN"/>
+          <w14:ligatures w14:val="standardContextual"/>
+        </w:rPr>
+        <w:t>(40)[P53] 6.2.10.5(32)-  CaqdiH | adhi# | ni | (GS-6.2-44)</w:t>
+      </w:r>
+    </w:p>
+    <w:p>
+      <w:pPr>
+        <w:autoSpaceDE w:val="0"/>
+        <w:autoSpaceDN w:val="0"/>
+        <w:adjustRightInd w:val="0"/>
+        <w:spacing w:line="240" w:lineRule="auto"/>
+        <w:rPr>
+          <w:rFonts w:cs="Arial"/>
+          <w:color w:val="000000"/>
+          <w:szCs w:val="28"/>
+          <w:lang w:bidi="ta-IN"/>
+          <w14:ligatures w14:val="standardContextual"/>
+        </w:rPr>
+      </w:pPr>
+      <w:r>
+        <w:rPr>
+          <w:rFonts w:cs="Arial"/>
+          <w:color w:val="000000"/>
+          <w:szCs w:val="28"/>
+          <w:lang w:bidi="ta-IN"/>
+          <w14:ligatures w14:val="standardContextual"/>
+        </w:rPr>
+        <w:t>Caqd</w:t>
+      </w:r>
+      <w:r>
+        <w:rPr>
+          <w:rFonts w:cs="Arial"/>
+          <w:szCs w:val="28"/>
+          <w:highlight w:val="green"/>
+          <w:lang w:bidi="ta-IN"/>
+          <w14:ligatures w14:val="standardContextual"/>
+        </w:rPr>
+        <w:t>i</w:t>
+      </w:r>
+      <w:r>
+        <w:rPr>
+          <w:rFonts w:cs="Arial"/>
+          <w:szCs w:val="28"/>
+          <w:highlight w:val="green"/>
+          <w:lang w:bidi="ta-IN"/>
+          <w14:ligatures w14:val="standardContextual"/>
+        </w:rPr>
+        <w:t>ra</w:t>
+      </w:r>
+      <w:r>
+        <w:rPr>
+          <w:rFonts w:cs="Arial"/>
+          <w:color w:val="FF0000"/>
+          <w:szCs w:val="28"/>
+          <w:highlight w:val="green"/>
+          <w:lang w:bidi="ta-IN"/>
+          <w14:ligatures w14:val="standardContextual"/>
+        </w:rPr>
+        <w:t xml:space="preserve"> </w:t>
+      </w:r>
+      <w:r>
+        <w:rPr>
+          <w:rFonts w:cs="Arial"/>
+          <w:color w:val="000000"/>
+          <w:szCs w:val="28"/>
+          <w:highlight w:val="green"/>
+          <w:lang w:bidi="ta-IN"/>
+          <w14:ligatures w14:val="standardContextual"/>
+        </w:rPr>
+        <w:t>dhyadhi#</w:t>
+      </w:r>
+      <w:r>
+        <w:rPr>
+          <w:rFonts w:cs="Arial"/>
+          <w:color w:val="000000"/>
+          <w:szCs w:val="28"/>
+          <w:lang w:bidi="ta-IN"/>
+          <w14:ligatures w14:val="standardContextual"/>
+        </w:rPr>
+        <w:t xml:space="preserve"> CaqdiSCaq</w:t>
+      </w:r>
+      <w:r>
+        <w:rPr>
+          <w:rFonts w:cs="Arial"/>
+          <w:color w:val="000000"/>
+          <w:szCs w:val="28"/>
+          <w:highlight w:val="green"/>
+          <w:lang w:bidi="ta-IN"/>
+          <w14:ligatures w14:val="standardContextual"/>
+        </w:rPr>
+        <w:t>di</w:t>
+      </w:r>
+      <w:r>
+        <w:rPr>
+          <w:rFonts w:cs="Arial"/>
+          <w:color w:val="000000"/>
+          <w:szCs w:val="28"/>
+          <w:highlight w:val="green"/>
+          <w:lang w:bidi="ta-IN"/>
+          <w14:ligatures w14:val="standardContextual"/>
+        </w:rPr>
+        <w:t>ra</w:t>
+      </w:r>
+      <w:r>
+        <w:rPr>
+          <w:rFonts w:cs="Arial"/>
+          <w:szCs w:val="28"/>
+          <w:highlight w:val="green"/>
+          <w:lang w:bidi="ta-IN"/>
+          <w14:ligatures w14:val="standardContextual"/>
+        </w:rPr>
+        <w:t>d</w:t>
+      </w:r>
+      <w:r>
+        <w:rPr>
+          <w:rFonts w:cs="Arial"/>
+          <w:color w:val="000000"/>
+          <w:szCs w:val="28"/>
+          <w:highlight w:val="green"/>
+          <w:lang w:bidi="ta-IN"/>
+          <w14:ligatures w14:val="standardContextual"/>
+        </w:rPr>
+        <w:t>hi</w:t>
+      </w:r>
+      <w:r>
+        <w:rPr>
+          <w:rFonts w:cs="Arial"/>
+          <w:color w:val="000000"/>
+          <w:szCs w:val="28"/>
+          <w:lang w:bidi="ta-IN"/>
+          <w14:ligatures w14:val="standardContextual"/>
+        </w:rPr>
+        <w:t>q ni nyadhi# CaqdiSCaq</w:t>
+      </w:r>
+      <w:r>
+        <w:rPr>
+          <w:rFonts w:cs="Arial"/>
+          <w:szCs w:val="28"/>
+          <w:highlight w:val="green"/>
+          <w:lang w:bidi="ta-IN"/>
+          <w14:ligatures w14:val="standardContextual"/>
+        </w:rPr>
+        <w:t>di</w:t>
+      </w:r>
+      <w:r>
+        <w:rPr>
+          <w:rFonts w:cs="Arial"/>
+          <w:szCs w:val="28"/>
+          <w:highlight w:val="green"/>
+          <w:lang w:bidi="ta-IN"/>
+          <w14:ligatures w14:val="standardContextual"/>
+        </w:rPr>
+        <w:t>r</w:t>
+      </w:r>
+      <w:r>
+        <w:rPr>
+          <w:rFonts w:cs="Arial"/>
+          <w:szCs w:val="28"/>
+          <w:highlight w:val="green"/>
+          <w:lang w:bidi="ta-IN"/>
+          <w14:ligatures w14:val="standardContextual"/>
+        </w:rPr>
+        <w:t>a dhiq</w:t>
+      </w:r>
+      <w:r>
+        <w:rPr>
+          <w:rFonts w:cs="Arial"/>
+          <w:color w:val="000000"/>
+          <w:szCs w:val="28"/>
+          <w:lang w:bidi="ta-IN"/>
+          <w14:ligatures w14:val="standardContextual"/>
+        </w:rPr>
+        <w:t xml:space="preserve"> ni |</w:t>
+      </w:r>
     </w:p>
     <w:sectPr>
       <w:pgSz w:w="12240" w:h="15840"/>

</xml_diff>

<commit_message>
nmv 06 10 2023
</commit_message>
<xml_diff>
--- a/TS Jatai Ghanam Project/TS 6.2/TS 6.2 Ghanam Jatai Observations.docx
+++ b/TS Jatai Ghanam Project/TS 6.2/TS 6.2 Ghanam Jatai Observations.docx
@@ -915,7 +915,29 @@
           <w:lang w:bidi="ta-IN"/>
           <w14:ligatures w14:val="standardContextual"/>
         </w:rPr>
-        <w:t>NU rU</w:t>
+        <w:t>NU</w:t>
+      </w:r>
+      <w:r>
+        <w:rPr>
+          <w:rFonts w:cs="Arial"/>
+          <w:color w:val="000000"/>
+          <w:szCs w:val="28"/>
+          <w:highlight w:val="green"/>
+          <w:lang w:bidi="ta-IN"/>
+          <w14:ligatures w14:val="standardContextual"/>
+        </w:rPr>
+        <w:t>#</w:t>
+      </w:r>
+      <w:r>
+        <w:rPr>
+          <w:rFonts w:cs="Arial"/>
+          <w:color w:val="000000"/>
+          <w:szCs w:val="28"/>
+          <w:highlight w:val="green"/>
+          <w:lang w:bidi="ta-IN"/>
+          <w14:ligatures w14:val="standardContextual"/>
+        </w:rPr>
+        <w:t xml:space="preserve"> rU</w:t>
       </w:r>
       <w:r>
         <w:rPr>
@@ -955,7 +977,29 @@
           <w:lang w:bidi="ta-IN"/>
           <w14:ligatures w14:val="standardContextual"/>
         </w:rPr>
-        <w:t>viShNU rUqpam</w:t>
+        <w:t>viShNU</w:t>
+      </w:r>
+      <w:r>
+        <w:rPr>
+          <w:rFonts w:cs="Arial"/>
+          <w:color w:val="000000"/>
+          <w:szCs w:val="28"/>
+          <w:highlight w:val="green"/>
+          <w:lang w:bidi="ta-IN"/>
+          <w14:ligatures w14:val="standardContextual"/>
+        </w:rPr>
+        <w:t>#</w:t>
+      </w:r>
+      <w:r>
+        <w:rPr>
+          <w:rFonts w:cs="Arial"/>
+          <w:color w:val="000000"/>
+          <w:szCs w:val="28"/>
+          <w:highlight w:val="green"/>
+          <w:lang w:bidi="ta-IN"/>
+          <w14:ligatures w14:val="standardContextual"/>
+        </w:rPr>
+        <w:t xml:space="preserve"> rUqpam</w:t>
       </w:r>
       <w:r>
         <w:rPr>
@@ -1026,7 +1070,29 @@
           <w:lang w:bidi="ta-IN"/>
           <w14:ligatures w14:val="standardContextual"/>
         </w:rPr>
-        <w:t>NU rU</w:t>
+        <w:t>NU</w:t>
+      </w:r>
+      <w:r>
+        <w:rPr>
+          <w:rFonts w:cs="Arial"/>
+          <w:color w:val="000000"/>
+          <w:szCs w:val="28"/>
+          <w:highlight w:val="green"/>
+          <w:lang w:bidi="ta-IN"/>
+          <w14:ligatures w14:val="standardContextual"/>
+        </w:rPr>
+        <w:t>#</w:t>
+      </w:r>
+      <w:r>
+        <w:rPr>
+          <w:rFonts w:cs="Arial"/>
+          <w:color w:val="000000"/>
+          <w:szCs w:val="28"/>
+          <w:highlight w:val="green"/>
+          <w:lang w:bidi="ta-IN"/>
+          <w14:ligatures w14:val="standardContextual"/>
+        </w:rPr>
+        <w:t xml:space="preserve"> rU</w:t>
       </w:r>
       <w:r>
         <w:rPr>
@@ -1066,7 +1132,29 @@
           <w:lang w:bidi="ta-IN"/>
           <w14:ligatures w14:val="standardContextual"/>
         </w:rPr>
-        <w:t>NU rU</w:t>
+        <w:t>NU</w:t>
+      </w:r>
+      <w:r>
+        <w:rPr>
+          <w:rFonts w:cs="Arial"/>
+          <w:color w:val="000000"/>
+          <w:szCs w:val="28"/>
+          <w:highlight w:val="green"/>
+          <w:lang w:bidi="ta-IN"/>
+          <w14:ligatures w14:val="standardContextual"/>
+        </w:rPr>
+        <w:t>#</w:t>
+      </w:r>
+      <w:r>
+        <w:rPr>
+          <w:rFonts w:cs="Arial"/>
+          <w:color w:val="000000"/>
+          <w:szCs w:val="28"/>
+          <w:highlight w:val="green"/>
+          <w:lang w:bidi="ta-IN"/>
+          <w14:ligatures w14:val="standardContextual"/>
+        </w:rPr>
+        <w:t xml:space="preserve"> rU</w:t>
       </w:r>
       <w:r>
         <w:rPr>
@@ -1116,7 +1204,29 @@
           <w:lang w:bidi="ta-IN"/>
           <w14:ligatures w14:val="standardContextual"/>
         </w:rPr>
-        <w:t>NU rU</w:t>
+        <w:t>NU</w:t>
+      </w:r>
+      <w:r>
+        <w:rPr>
+          <w:rFonts w:cs="Arial"/>
+          <w:color w:val="000000"/>
+          <w:szCs w:val="28"/>
+          <w:highlight w:val="green"/>
+          <w:lang w:bidi="ta-IN"/>
+          <w14:ligatures w14:val="standardContextual"/>
+        </w:rPr>
+        <w:t>#</w:t>
+      </w:r>
+      <w:r>
+        <w:rPr>
+          <w:rFonts w:cs="Arial"/>
+          <w:color w:val="000000"/>
+          <w:szCs w:val="28"/>
+          <w:highlight w:val="green"/>
+          <w:lang w:bidi="ta-IN"/>
+          <w14:ligatures w14:val="standardContextual"/>
+        </w:rPr>
+        <w:t xml:space="preserve"> rU</w:t>
       </w:r>
       <w:r>
         <w:rPr>
@@ -1294,16 +1404,16 @@
           <w:color w:val="000000"/>
           <w:sz w:val="40"/>
           <w:szCs w:val="40"/>
-          <w:lang w:bidi="ta-IN"/>
-          <w14:ligatures w14:val="standardContextual"/>
-        </w:rPr>
-      </w:pPr>
-      <w:r>
-        <w:rPr>
-          <w:rFonts w:cs="Arial"/>
-          <w:color w:val="000000"/>
-          <w:szCs w:val="28"/>
-          <w:lang w:bidi="ta-IN"/>
+          <w:lang w:val="it-IT" w:bidi="ta-IN"/>
+          <w14:ligatures w14:val="standardContextual"/>
+        </w:rPr>
+      </w:pPr>
+      <w:r>
+        <w:rPr>
+          <w:rFonts w:cs="Arial"/>
+          <w:color w:val="000000"/>
+          <w:szCs w:val="28"/>
+          <w:lang w:val="it-IT" w:bidi="ta-IN"/>
           <w14:ligatures w14:val="standardContextual"/>
         </w:rPr>
         <w:t>iti# Caqdi SCaqdi ritIti# Caqdi</w:t>
@@ -1314,7 +1424,7 @@
           <w:color w:val="FF0000"/>
           <w:szCs w:val="28"/>
           <w:highlight w:val="yellow"/>
-          <w:lang w:bidi="ta-IN"/>
+          <w:lang w:val="it-IT" w:bidi="ta-IN"/>
           <w14:ligatures w14:val="standardContextual"/>
         </w:rPr>
         <w:t>Hda dhy</w:t>
@@ -1324,7 +1434,7 @@
           <w:rFonts w:cs="Arial"/>
           <w:color w:val="000000"/>
           <w:szCs w:val="28"/>
-          <w:lang w:bidi="ta-IN"/>
+          <w:lang w:val="it-IT" w:bidi="ta-IN"/>
           <w14:ligatures w14:val="standardContextual"/>
         </w:rPr>
         <w:t>adhi# Caqdi ritIti# Caqdi</w:t>
@@ -1335,7 +1445,7 @@
           <w:color w:val="FF0000"/>
           <w:szCs w:val="28"/>
           <w:highlight w:val="yellow"/>
-          <w:lang w:bidi="ta-IN"/>
+          <w:lang w:val="it-IT" w:bidi="ta-IN"/>
           <w14:ligatures w14:val="standardContextual"/>
         </w:rPr>
         <w:t>Hda d</w:t>
@@ -1345,7 +1455,7 @@
           <w:rFonts w:cs="Arial"/>
           <w:color w:val="000000"/>
           <w:szCs w:val="28"/>
-          <w:lang w:bidi="ta-IN"/>
+          <w:lang w:val="it-IT" w:bidi="ta-IN"/>
           <w14:ligatures w14:val="standardContextual"/>
         </w:rPr>
         <w:t>hi# |</w:t>
@@ -1356,7 +1466,7 @@
           <w:color w:val="000000"/>
           <w:sz w:val="40"/>
           <w:szCs w:val="40"/>
-          <w:lang w:bidi="ta-IN"/>
+          <w:lang w:val="it-IT" w:bidi="ta-IN"/>
           <w14:ligatures w14:val="standardContextual"/>
         </w:rPr>
         <w:t xml:space="preserve"> </w:t>
@@ -1373,31 +1483,31 @@
           <w:color w:val="000000"/>
           <w:sz w:val="40"/>
           <w:szCs w:val="40"/>
-          <w:lang w:bidi="ta-IN"/>
-          <w14:ligatures w14:val="standardContextual"/>
-        </w:rPr>
-      </w:pPr>
-    </w:p>
-    <w:p>
-      <w:pPr>
-        <w:autoSpaceDE w:val="0"/>
-        <w:autoSpaceDN w:val="0"/>
-        <w:adjustRightInd w:val="0"/>
-        <w:spacing w:line="240" w:lineRule="auto"/>
-        <w:rPr>
-          <w:rFonts w:cs="Arial"/>
-          <w:color w:val="000000"/>
-          <w:szCs w:val="28"/>
-          <w:lang w:bidi="ta-IN"/>
-          <w14:ligatures w14:val="standardContextual"/>
-        </w:rPr>
-      </w:pPr>
-      <w:r>
-        <w:rPr>
-          <w:rFonts w:cs="Arial"/>
-          <w:color w:val="000000"/>
-          <w:szCs w:val="28"/>
-          <w:lang w:bidi="ta-IN"/>
+          <w:lang w:val="it-IT" w:bidi="ta-IN"/>
+          <w14:ligatures w14:val="standardContextual"/>
+        </w:rPr>
+      </w:pPr>
+    </w:p>
+    <w:p>
+      <w:pPr>
+        <w:autoSpaceDE w:val="0"/>
+        <w:autoSpaceDN w:val="0"/>
+        <w:adjustRightInd w:val="0"/>
+        <w:spacing w:line="240" w:lineRule="auto"/>
+        <w:rPr>
+          <w:rFonts w:cs="Arial"/>
+          <w:color w:val="000000"/>
+          <w:szCs w:val="28"/>
+          <w:lang w:val="it-IT" w:bidi="ta-IN"/>
+          <w14:ligatures w14:val="standardContextual"/>
+        </w:rPr>
+      </w:pPr>
+      <w:r>
+        <w:rPr>
+          <w:rFonts w:cs="Arial"/>
+          <w:color w:val="000000"/>
+          <w:szCs w:val="28"/>
+          <w:lang w:val="it-IT" w:bidi="ta-IN"/>
           <w14:ligatures w14:val="standardContextual"/>
         </w:rPr>
         <w:t>(40)[P53] 6.2.10.5(32)-  CaqdiH | adhi# | ni | (GS-6.2-44)</w:t>
@@ -1413,16 +1523,16 @@
           <w:rFonts w:cs="Arial"/>
           <w:color w:val="000000"/>
           <w:szCs w:val="28"/>
-          <w:lang w:bidi="ta-IN"/>
-          <w14:ligatures w14:val="standardContextual"/>
-        </w:rPr>
-      </w:pPr>
-      <w:r>
-        <w:rPr>
-          <w:rFonts w:cs="Arial"/>
-          <w:color w:val="000000"/>
-          <w:szCs w:val="28"/>
-          <w:lang w:bidi="ta-IN"/>
+          <w:lang w:val="it-IT" w:bidi="ta-IN"/>
+          <w14:ligatures w14:val="standardContextual"/>
+        </w:rPr>
+      </w:pPr>
+      <w:r>
+        <w:rPr>
+          <w:rFonts w:cs="Arial"/>
+          <w:color w:val="000000"/>
+          <w:szCs w:val="28"/>
+          <w:lang w:val="it-IT" w:bidi="ta-IN"/>
           <w14:ligatures w14:val="standardContextual"/>
         </w:rPr>
         <w:t>Caqd</w:t>
@@ -1433,7 +1543,7 @@
           <w:color w:val="FF0000"/>
           <w:szCs w:val="28"/>
           <w:highlight w:val="yellow"/>
-          <w:lang w:bidi="ta-IN"/>
+          <w:lang w:val="it-IT" w:bidi="ta-IN"/>
           <w14:ligatures w14:val="standardContextual"/>
         </w:rPr>
         <w:t>iHda</w:t>
@@ -1443,7 +1553,7 @@
           <w:rFonts w:cs="Arial"/>
           <w:color w:val="FF0000"/>
           <w:szCs w:val="28"/>
-          <w:lang w:bidi="ta-IN"/>
+          <w:lang w:val="it-IT" w:bidi="ta-IN"/>
           <w14:ligatures w14:val="standardContextual"/>
         </w:rPr>
         <w:t xml:space="preserve"> </w:t>
@@ -1453,7 +1563,7 @@
           <w:rFonts w:cs="Arial"/>
           <w:color w:val="000000"/>
           <w:szCs w:val="28"/>
-          <w:lang w:bidi="ta-IN"/>
+          <w:lang w:val="it-IT" w:bidi="ta-IN"/>
           <w14:ligatures w14:val="standardContextual"/>
         </w:rPr>
         <w:t>dhyadhi# CaqdiSCaqdi</w:t>
@@ -1464,7 +1574,7 @@
           <w:color w:val="FF0000"/>
           <w:szCs w:val="28"/>
           <w:highlight w:val="yellow"/>
-          <w:lang w:bidi="ta-IN"/>
+          <w:lang w:val="it-IT" w:bidi="ta-IN"/>
           <w14:ligatures w14:val="standardContextual"/>
         </w:rPr>
         <w:t>Hda d</w:t>
@@ -1474,7 +1584,7 @@
           <w:rFonts w:cs="Arial"/>
           <w:color w:val="000000"/>
           <w:szCs w:val="28"/>
-          <w:lang w:bidi="ta-IN"/>
+          <w:lang w:val="it-IT" w:bidi="ta-IN"/>
           <w14:ligatures w14:val="standardContextual"/>
         </w:rPr>
         <w:t>hiq ni nyadhi# CaqdiSCaqdi</w:t>
@@ -1485,7 +1595,7 @@
           <w:color w:val="FF0000"/>
           <w:szCs w:val="28"/>
           <w:highlight w:val="yellow"/>
-          <w:lang w:bidi="ta-IN"/>
+          <w:lang w:val="it-IT" w:bidi="ta-IN"/>
           <w14:ligatures w14:val="standardContextual"/>
         </w:rPr>
         <w:t>Hda d</w:t>
@@ -1495,7 +1605,7 @@
           <w:rFonts w:cs="Arial"/>
           <w:color w:val="000000"/>
           <w:szCs w:val="28"/>
-          <w:lang w:bidi="ta-IN"/>
+          <w:lang w:val="it-IT" w:bidi="ta-IN"/>
           <w14:ligatures w14:val="standardContextual"/>
         </w:rPr>
         <w:t>hiq ni |</w:t>
@@ -1511,7 +1621,7 @@
           <w:rFonts w:cs="Arial"/>
           <w:color w:val="000000"/>
           <w:szCs w:val="28"/>
-          <w:lang w:bidi="ta-IN"/>
+          <w:lang w:val="it-IT" w:bidi="ta-IN"/>
           <w14:ligatures w14:val="standardContextual"/>
         </w:rPr>
       </w:pPr>
@@ -1691,16 +1801,16 @@
           <w:color w:val="000000"/>
           <w:sz w:val="40"/>
           <w:szCs w:val="40"/>
-          <w:lang w:bidi="ta-IN"/>
-          <w14:ligatures w14:val="standardContextual"/>
-        </w:rPr>
-      </w:pPr>
-      <w:r>
-        <w:rPr>
-          <w:rFonts w:cs="Arial"/>
-          <w:color w:val="000000"/>
-          <w:szCs w:val="28"/>
-          <w:lang w:bidi="ta-IN"/>
+          <w:lang w:val="it-IT" w:bidi="ta-IN"/>
+          <w14:ligatures w14:val="standardContextual"/>
+        </w:rPr>
+      </w:pPr>
+      <w:r>
+        <w:rPr>
+          <w:rFonts w:cs="Arial"/>
+          <w:color w:val="000000"/>
+          <w:szCs w:val="28"/>
+          <w:lang w:val="it-IT" w:bidi="ta-IN"/>
           <w14:ligatures w14:val="standardContextual"/>
         </w:rPr>
         <w:t>iti# Caqdi SCaqdi ritIti# Caqdi</w:t>
@@ -1710,27 +1820,17 @@
           <w:rFonts w:cs="Arial"/>
           <w:szCs w:val="28"/>
           <w:highlight w:val="green"/>
-          <w:lang w:bidi="ta-IN"/>
-          <w14:ligatures w14:val="standardContextual"/>
-        </w:rPr>
-        <w:t>r</w:t>
-      </w:r>
-      <w:r>
-        <w:rPr>
-          <w:rFonts w:cs="Arial"/>
-          <w:szCs w:val="28"/>
-          <w:highlight w:val="green"/>
-          <w:lang w:bidi="ta-IN"/>
-          <w14:ligatures w14:val="standardContextual"/>
-        </w:rPr>
-        <w:t>adhya</w:t>
-      </w:r>
-      <w:r>
-        <w:rPr>
-          <w:rFonts w:cs="Arial"/>
-          <w:color w:val="000000"/>
-          <w:szCs w:val="28"/>
-          <w:lang w:bidi="ta-IN"/>
+          <w:lang w:val="it-IT" w:bidi="ta-IN"/>
+          <w14:ligatures w14:val="standardContextual"/>
+        </w:rPr>
+        <w:t>radhya</w:t>
+      </w:r>
+      <w:r>
+        <w:rPr>
+          <w:rFonts w:cs="Arial"/>
+          <w:color w:val="000000"/>
+          <w:szCs w:val="28"/>
+          <w:lang w:val="it-IT" w:bidi="ta-IN"/>
           <w14:ligatures w14:val="standardContextual"/>
         </w:rPr>
         <w:t>dhi# Caqdi ritIti# Caqdi</w:t>
@@ -1740,27 +1840,17 @@
           <w:rFonts w:cs="Arial"/>
           <w:szCs w:val="28"/>
           <w:highlight w:val="green"/>
-          <w:lang w:bidi="ta-IN"/>
-          <w14:ligatures w14:val="standardContextual"/>
-        </w:rPr>
-        <w:t>r</w:t>
-      </w:r>
-      <w:r>
-        <w:rPr>
-          <w:rFonts w:cs="Arial"/>
-          <w:szCs w:val="28"/>
-          <w:highlight w:val="green"/>
-          <w:lang w:bidi="ta-IN"/>
-          <w14:ligatures w14:val="standardContextual"/>
-        </w:rPr>
-        <w:t>a dhi#</w:t>
-      </w:r>
-      <w:r>
-        <w:rPr>
-          <w:rFonts w:cs="Arial"/>
-          <w:color w:val="000000"/>
-          <w:szCs w:val="28"/>
-          <w:lang w:bidi="ta-IN"/>
+          <w:lang w:val="it-IT" w:bidi="ta-IN"/>
+          <w14:ligatures w14:val="standardContextual"/>
+        </w:rPr>
+        <w:t>ra dhi#</w:t>
+      </w:r>
+      <w:r>
+        <w:rPr>
+          <w:rFonts w:cs="Arial"/>
+          <w:color w:val="000000"/>
+          <w:szCs w:val="28"/>
+          <w:lang w:val="it-IT" w:bidi="ta-IN"/>
           <w14:ligatures w14:val="standardContextual"/>
         </w:rPr>
         <w:t xml:space="preserve"> |</w:t>
@@ -1771,7 +1861,7 @@
           <w:color w:val="000000"/>
           <w:sz w:val="40"/>
           <w:szCs w:val="40"/>
-          <w:lang w:bidi="ta-IN"/>
+          <w:lang w:val="it-IT" w:bidi="ta-IN"/>
           <w14:ligatures w14:val="standardContextual"/>
         </w:rPr>
         <w:t xml:space="preserve"> </w:t>
@@ -1788,31 +1878,31 @@
           <w:color w:val="000000"/>
           <w:sz w:val="40"/>
           <w:szCs w:val="40"/>
-          <w:lang w:bidi="ta-IN"/>
-          <w14:ligatures w14:val="standardContextual"/>
-        </w:rPr>
-      </w:pPr>
-    </w:p>
-    <w:p>
-      <w:pPr>
-        <w:autoSpaceDE w:val="0"/>
-        <w:autoSpaceDN w:val="0"/>
-        <w:adjustRightInd w:val="0"/>
-        <w:spacing w:line="240" w:lineRule="auto"/>
-        <w:rPr>
-          <w:rFonts w:cs="Arial"/>
-          <w:color w:val="000000"/>
-          <w:szCs w:val="28"/>
-          <w:lang w:bidi="ta-IN"/>
-          <w14:ligatures w14:val="standardContextual"/>
-        </w:rPr>
-      </w:pPr>
-      <w:r>
-        <w:rPr>
-          <w:rFonts w:cs="Arial"/>
-          <w:color w:val="000000"/>
-          <w:szCs w:val="28"/>
-          <w:lang w:bidi="ta-IN"/>
+          <w:lang w:val="it-IT" w:bidi="ta-IN"/>
+          <w14:ligatures w14:val="standardContextual"/>
+        </w:rPr>
+      </w:pPr>
+    </w:p>
+    <w:p>
+      <w:pPr>
+        <w:autoSpaceDE w:val="0"/>
+        <w:autoSpaceDN w:val="0"/>
+        <w:adjustRightInd w:val="0"/>
+        <w:spacing w:line="240" w:lineRule="auto"/>
+        <w:rPr>
+          <w:rFonts w:cs="Arial"/>
+          <w:color w:val="000000"/>
+          <w:szCs w:val="28"/>
+          <w:lang w:val="it-IT" w:bidi="ta-IN"/>
+          <w14:ligatures w14:val="standardContextual"/>
+        </w:rPr>
+      </w:pPr>
+      <w:r>
+        <w:rPr>
+          <w:rFonts w:cs="Arial"/>
+          <w:color w:val="000000"/>
+          <w:szCs w:val="28"/>
+          <w:lang w:val="it-IT" w:bidi="ta-IN"/>
           <w14:ligatures w14:val="standardContextual"/>
         </w:rPr>
         <w:t>(40)[P53] 6.2.10.5(32)-  CaqdiH | adhi# | ni | (GS-6.2-44)</w:t>
@@ -1828,16 +1918,16 @@
           <w:rFonts w:cs="Arial"/>
           <w:color w:val="000000"/>
           <w:szCs w:val="28"/>
-          <w:lang w:bidi="ta-IN"/>
-          <w14:ligatures w14:val="standardContextual"/>
-        </w:rPr>
-      </w:pPr>
-      <w:r>
-        <w:rPr>
-          <w:rFonts w:cs="Arial"/>
-          <w:color w:val="000000"/>
-          <w:szCs w:val="28"/>
-          <w:lang w:bidi="ta-IN"/>
+          <w:lang w:val="it-IT" w:bidi="ta-IN"/>
+          <w14:ligatures w14:val="standardContextual"/>
+        </w:rPr>
+      </w:pPr>
+      <w:r>
+        <w:rPr>
+          <w:rFonts w:cs="Arial"/>
+          <w:color w:val="000000"/>
+          <w:szCs w:val="28"/>
+          <w:lang w:val="it-IT" w:bidi="ta-IN"/>
           <w14:ligatures w14:val="standardContextual"/>
         </w:rPr>
         <w:t>Caqd</w:t>
@@ -1847,20 +1937,10 @@
           <w:rFonts w:cs="Arial"/>
           <w:szCs w:val="28"/>
           <w:highlight w:val="green"/>
-          <w:lang w:bidi="ta-IN"/>
-          <w14:ligatures w14:val="standardContextual"/>
-        </w:rPr>
-        <w:t>i</w:t>
-      </w:r>
-      <w:r>
-        <w:rPr>
-          <w:rFonts w:cs="Arial"/>
-          <w:szCs w:val="28"/>
-          <w:highlight w:val="green"/>
-          <w:lang w:bidi="ta-IN"/>
-          <w14:ligatures w14:val="standardContextual"/>
-        </w:rPr>
-        <w:t>ra</w:t>
+          <w:lang w:val="it-IT" w:bidi="ta-IN"/>
+          <w14:ligatures w14:val="standardContextual"/>
+        </w:rPr>
+        <w:t>ira</w:t>
       </w:r>
       <w:r>
         <w:rPr>
@@ -1868,7 +1948,7 @@
           <w:color w:val="FF0000"/>
           <w:szCs w:val="28"/>
           <w:highlight w:val="green"/>
-          <w:lang w:bidi="ta-IN"/>
+          <w:lang w:val="it-IT" w:bidi="ta-IN"/>
           <w14:ligatures w14:val="standardContextual"/>
         </w:rPr>
         <w:t xml:space="preserve"> </w:t>
@@ -1879,7 +1959,7 @@
           <w:color w:val="000000"/>
           <w:szCs w:val="28"/>
           <w:highlight w:val="green"/>
-          <w:lang w:bidi="ta-IN"/>
+          <w:lang w:val="it-IT" w:bidi="ta-IN"/>
           <w14:ligatures w14:val="standardContextual"/>
         </w:rPr>
         <w:t>dhyadhi#</w:t>
@@ -1889,7 +1969,7 @@
           <w:rFonts w:cs="Arial"/>
           <w:color w:val="000000"/>
           <w:szCs w:val="28"/>
-          <w:lang w:bidi="ta-IN"/>
+          <w:lang w:val="it-IT" w:bidi="ta-IN"/>
           <w14:ligatures w14:val="standardContextual"/>
         </w:rPr>
         <w:t xml:space="preserve"> CaqdiSCaq</w:t>
@@ -1900,28 +1980,17 @@
           <w:color w:val="000000"/>
           <w:szCs w:val="28"/>
           <w:highlight w:val="green"/>
-          <w:lang w:bidi="ta-IN"/>
-          <w14:ligatures w14:val="standardContextual"/>
-        </w:rPr>
-        <w:t>di</w:t>
-      </w:r>
-      <w:r>
-        <w:rPr>
-          <w:rFonts w:cs="Arial"/>
-          <w:color w:val="000000"/>
-          <w:szCs w:val="28"/>
-          <w:highlight w:val="green"/>
-          <w:lang w:bidi="ta-IN"/>
-          <w14:ligatures w14:val="standardContextual"/>
-        </w:rPr>
-        <w:t>ra</w:t>
-      </w:r>
-      <w:r>
-        <w:rPr>
-          <w:rFonts w:cs="Arial"/>
-          <w:szCs w:val="28"/>
-          <w:highlight w:val="green"/>
-          <w:lang w:bidi="ta-IN"/>
+          <w:lang w:val="it-IT" w:bidi="ta-IN"/>
+          <w14:ligatures w14:val="standardContextual"/>
+        </w:rPr>
+        <w:t>dira</w:t>
+      </w:r>
+      <w:r>
+        <w:rPr>
+          <w:rFonts w:cs="Arial"/>
+          <w:szCs w:val="28"/>
+          <w:highlight w:val="green"/>
+          <w:lang w:val="it-IT" w:bidi="ta-IN"/>
           <w14:ligatures w14:val="standardContextual"/>
         </w:rPr>
         <w:t>d</w:t>
@@ -1932,7 +2001,7 @@
           <w:color w:val="000000"/>
           <w:szCs w:val="28"/>
           <w:highlight w:val="green"/>
-          <w:lang w:bidi="ta-IN"/>
+          <w:lang w:val="it-IT" w:bidi="ta-IN"/>
           <w14:ligatures w14:val="standardContextual"/>
         </w:rPr>
         <w:t>hi</w:t>
@@ -1942,7 +2011,7 @@
           <w:rFonts w:cs="Arial"/>
           <w:color w:val="000000"/>
           <w:szCs w:val="28"/>
-          <w:lang w:bidi="ta-IN"/>
+          <w:lang w:val="it-IT" w:bidi="ta-IN"/>
           <w14:ligatures w14:val="standardContextual"/>
         </w:rPr>
         <w:t>q ni nyadhi# CaqdiSCaq</w:t>
@@ -1952,37 +2021,17 @@
           <w:rFonts w:cs="Arial"/>
           <w:szCs w:val="28"/>
           <w:highlight w:val="green"/>
-          <w:lang w:bidi="ta-IN"/>
-          <w14:ligatures w14:val="standardContextual"/>
-        </w:rPr>
-        <w:t>di</w:t>
-      </w:r>
-      <w:r>
-        <w:rPr>
-          <w:rFonts w:cs="Arial"/>
-          <w:szCs w:val="28"/>
-          <w:highlight w:val="green"/>
-          <w:lang w:bidi="ta-IN"/>
-          <w14:ligatures w14:val="standardContextual"/>
-        </w:rPr>
-        <w:t>r</w:t>
-      </w:r>
-      <w:r>
-        <w:rPr>
-          <w:rFonts w:cs="Arial"/>
-          <w:szCs w:val="28"/>
-          <w:highlight w:val="green"/>
-          <w:lang w:bidi="ta-IN"/>
-          <w14:ligatures w14:val="standardContextual"/>
-        </w:rPr>
-        <w:t>a dhiq</w:t>
-      </w:r>
-      <w:r>
-        <w:rPr>
-          <w:rFonts w:cs="Arial"/>
-          <w:color w:val="000000"/>
-          <w:szCs w:val="28"/>
-          <w:lang w:bidi="ta-IN"/>
+          <w:lang w:val="it-IT" w:bidi="ta-IN"/>
+          <w14:ligatures w14:val="standardContextual"/>
+        </w:rPr>
+        <w:t>dira dhiq</w:t>
+      </w:r>
+      <w:r>
+        <w:rPr>
+          <w:rFonts w:cs="Arial"/>
+          <w:color w:val="000000"/>
+          <w:szCs w:val="28"/>
+          <w:lang w:val="it-IT" w:bidi="ta-IN"/>
           <w14:ligatures w14:val="standardContextual"/>
         </w:rPr>
         <w:t xml:space="preserve"> ni |</w:t>

</xml_diff>

<commit_message>
nmv 17 10 2023
</commit_message>
<xml_diff>
--- a/TS Jatai Ghanam Project/TS 6.2/TS 6.2 Ghanam Jatai Observations.docx
+++ b/TS Jatai Ghanam Project/TS 6.2/TS 6.2 Ghanam Jatai Observations.docx
@@ -80,7 +80,27 @@
           <w:lang w:bidi="ta-IN"/>
           <w14:ligatures w14:val="standardContextual"/>
         </w:rPr>
-        <w:t>(7)[P1] 6.2.1.1(6)-  yaqj~jam | vi | CiqndyAqt |</w:t>
+        <w:t>(</w:t>
+      </w:r>
+      <w:proofErr w:type="gramStart"/>
+      <w:r>
+        <w:rPr>
+          <w:rFonts w:cs="Arial"/>
+          <w:szCs w:val="28"/>
+          <w:lang w:bidi="ta-IN"/>
+          <w14:ligatures w14:val="standardContextual"/>
+        </w:rPr>
+        <w:t>7)[</w:t>
+      </w:r>
+      <w:proofErr w:type="gramEnd"/>
+      <w:r>
+        <w:rPr>
+          <w:rFonts w:cs="Arial"/>
+          <w:szCs w:val="28"/>
+          <w:lang w:bidi="ta-IN"/>
+          <w14:ligatures w14:val="standardContextual"/>
+        </w:rPr>
+        <w:t>P1] 6.2.1.1(6)-  yaqj~jam | vi | CiqndyAqt |</w:t>
       </w:r>
     </w:p>
     <w:p>
@@ -146,7 +166,27 @@
           <w:lang w:bidi="ta-IN"/>
           <w14:ligatures w14:val="standardContextual"/>
         </w:rPr>
-        <w:t>(8)[P1] 6.2.1.1(7)-  vi | CiqndyAqt | yat |</w:t>
+        <w:t>(</w:t>
+      </w:r>
+      <w:proofErr w:type="gramStart"/>
+      <w:r>
+        <w:rPr>
+          <w:rFonts w:cs="Arial"/>
+          <w:szCs w:val="28"/>
+          <w:lang w:bidi="ta-IN"/>
+          <w14:ligatures w14:val="standardContextual"/>
+        </w:rPr>
+        <w:t>8)[</w:t>
+      </w:r>
+      <w:proofErr w:type="gramEnd"/>
+      <w:r>
+        <w:rPr>
+          <w:rFonts w:cs="Arial"/>
+          <w:szCs w:val="28"/>
+          <w:lang w:bidi="ta-IN"/>
+          <w14:ligatures w14:val="standardContextual"/>
+        </w:rPr>
+        <w:t>P1] 6.2.1.1(7)-  vi | CiqndyAqt | yat |</w:t>
       </w:r>
     </w:p>
     <w:p>
@@ -225,14 +265,25 @@
           <w14:ligatures w14:val="standardContextual"/>
         </w:rPr>
       </w:pPr>
-      <w:r>
-        <w:rPr>
-          <w:rFonts w:cs="Arial"/>
-          <w:szCs w:val="28"/>
-          <w:lang w:bidi="ta-IN"/>
-          <w14:ligatures w14:val="standardContextual"/>
-        </w:rPr>
-        <w:t>Observation : The ‘t’ firs letter of the class becomes 3</w:t>
+      <w:proofErr w:type="gramStart"/>
+      <w:r>
+        <w:rPr>
+          <w:rFonts w:cs="Arial"/>
+          <w:szCs w:val="28"/>
+          <w:lang w:bidi="ta-IN"/>
+          <w14:ligatures w14:val="standardContextual"/>
+        </w:rPr>
+        <w:t>Observation :</w:t>
+      </w:r>
+      <w:proofErr w:type="gramEnd"/>
+      <w:r>
+        <w:rPr>
+          <w:rFonts w:cs="Arial"/>
+          <w:szCs w:val="28"/>
+          <w:lang w:bidi="ta-IN"/>
+          <w14:ligatures w14:val="standardContextual"/>
+        </w:rPr>
+        <w:t xml:space="preserve"> The ‘t’ firs letter of the class becomes 3</w:t>
       </w:r>
       <w:r>
         <w:rPr>
@@ -371,7 +422,27 @@
           <w:lang w:bidi="ta-IN"/>
           <w14:ligatures w14:val="standardContextual"/>
         </w:rPr>
-        <w:t>(7)[P1] 6.2.1.1(6)-  yaqj~jam | vi | CiqndyAqt |</w:t>
+        <w:t>(</w:t>
+      </w:r>
+      <w:proofErr w:type="gramStart"/>
+      <w:r>
+        <w:rPr>
+          <w:rFonts w:cs="Arial"/>
+          <w:szCs w:val="28"/>
+          <w:lang w:bidi="ta-IN"/>
+          <w14:ligatures w14:val="standardContextual"/>
+        </w:rPr>
+        <w:t>7)[</w:t>
+      </w:r>
+      <w:proofErr w:type="gramEnd"/>
+      <w:r>
+        <w:rPr>
+          <w:rFonts w:cs="Arial"/>
+          <w:szCs w:val="28"/>
+          <w:lang w:bidi="ta-IN"/>
+          <w14:ligatures w14:val="standardContextual"/>
+        </w:rPr>
+        <w:t>P1] 6.2.1.1(6)-  yaqj~jam | vi | CiqndyAqt |</w:t>
       </w:r>
     </w:p>
     <w:p>
@@ -445,7 +516,27 @@
           <w:lang w:bidi="ta-IN"/>
           <w14:ligatures w14:val="standardContextual"/>
         </w:rPr>
-        <w:t>(8)[P1] 6.2.1.1(7)-  vi | CiqndyAqt | yat |</w:t>
+        <w:t>(</w:t>
+      </w:r>
+      <w:proofErr w:type="gramStart"/>
+      <w:r>
+        <w:rPr>
+          <w:rFonts w:cs="Arial"/>
+          <w:szCs w:val="28"/>
+          <w:lang w:bidi="ta-IN"/>
+          <w14:ligatures w14:val="standardContextual"/>
+        </w:rPr>
+        <w:t>8)[</w:t>
+      </w:r>
+      <w:proofErr w:type="gramEnd"/>
+      <w:r>
+        <w:rPr>
+          <w:rFonts w:cs="Arial"/>
+          <w:szCs w:val="28"/>
+          <w:lang w:bidi="ta-IN"/>
+          <w14:ligatures w14:val="standardContextual"/>
+        </w:rPr>
+        <w:t>P1] 6.2.1.1(7)-  vi | CiqndyAqt | yat |</w:t>
       </w:r>
     </w:p>
     <w:p>
@@ -554,7 +645,29 @@
           <w:lang w:bidi="ta-IN"/>
           <w14:ligatures w14:val="standardContextual"/>
         </w:rPr>
-        <w:t xml:space="preserve">(3)[P21] 6.2.4.2(3)-  nilA#yata | viShNu#H | rUqpam | </w:t>
+        <w:t>(</w:t>
+      </w:r>
+      <w:proofErr w:type="gramStart"/>
+      <w:r>
+        <w:rPr>
+          <w:rFonts w:cs="Arial"/>
+          <w:color w:val="000000"/>
+          <w:szCs w:val="28"/>
+          <w:lang w:bidi="ta-IN"/>
+          <w14:ligatures w14:val="standardContextual"/>
+        </w:rPr>
+        <w:t>3)[</w:t>
+      </w:r>
+      <w:proofErr w:type="gramEnd"/>
+      <w:r>
+        <w:rPr>
+          <w:rFonts w:cs="Arial"/>
+          <w:color w:val="000000"/>
+          <w:szCs w:val="28"/>
+          <w:lang w:bidi="ta-IN"/>
+          <w14:ligatures w14:val="standardContextual"/>
+        </w:rPr>
+        <w:t xml:space="preserve">P21] 6.2.4.2(3)-  nilA#yata | viShNu#H | rUqpam | </w:t>
       </w:r>
     </w:p>
     <w:p>
@@ -655,7 +768,29 @@
           <w:lang w:bidi="ta-IN"/>
           <w14:ligatures w14:val="standardContextual"/>
         </w:rPr>
-        <w:t>(4)[P21] 6.2.4.2(4)-  viShNu#H | rUqpam | kRuqtvA |</w:t>
+        <w:t>(</w:t>
+      </w:r>
+      <w:proofErr w:type="gramStart"/>
+      <w:r>
+        <w:rPr>
+          <w:rFonts w:cs="Arial"/>
+          <w:color w:val="000000"/>
+          <w:szCs w:val="28"/>
+          <w:lang w:bidi="ta-IN"/>
+          <w14:ligatures w14:val="standardContextual"/>
+        </w:rPr>
+        <w:t>4)[</w:t>
+      </w:r>
+      <w:proofErr w:type="gramEnd"/>
+      <w:r>
+        <w:rPr>
+          <w:rFonts w:cs="Arial"/>
+          <w:color w:val="000000"/>
+          <w:szCs w:val="28"/>
+          <w:lang w:bidi="ta-IN"/>
+          <w14:ligatures w14:val="standardContextual"/>
+        </w:rPr>
+        <w:t>P21] 6.2.4.2(4)-  viShNu#H | rUqpam | kRuqtvA |</w:t>
       </w:r>
     </w:p>
     <w:p>
@@ -879,7 +1014,29 @@
           <w:lang w:bidi="ta-IN"/>
           <w14:ligatures w14:val="standardContextual"/>
         </w:rPr>
-        <w:t xml:space="preserve">(3)[P21] 6.2.4.2(3)-  nilA#yata | viShNu#H | rUqpam | </w:t>
+        <w:t>(</w:t>
+      </w:r>
+      <w:proofErr w:type="gramStart"/>
+      <w:r>
+        <w:rPr>
+          <w:rFonts w:cs="Arial"/>
+          <w:color w:val="000000"/>
+          <w:szCs w:val="28"/>
+          <w:lang w:bidi="ta-IN"/>
+          <w14:ligatures w14:val="standardContextual"/>
+        </w:rPr>
+        <w:t>3)[</w:t>
+      </w:r>
+      <w:proofErr w:type="gramEnd"/>
+      <w:r>
+        <w:rPr>
+          <w:rFonts w:cs="Arial"/>
+          <w:color w:val="000000"/>
+          <w:szCs w:val="28"/>
+          <w:lang w:bidi="ta-IN"/>
+          <w14:ligatures w14:val="standardContextual"/>
+        </w:rPr>
+        <w:t xml:space="preserve">P21] 6.2.4.2(3)-  nilA#yata | viShNu#H | rUqpam | </w:t>
       </w:r>
     </w:p>
     <w:p>
@@ -1034,7 +1191,29 @@
           <w:lang w:bidi="ta-IN"/>
           <w14:ligatures w14:val="standardContextual"/>
         </w:rPr>
-        <w:t>(4)[P21] 6.2.4.2(4)-  viShNu#H | rUqpam | kRuqtvA |</w:t>
+        <w:t>(</w:t>
+      </w:r>
+      <w:proofErr w:type="gramStart"/>
+      <w:r>
+        <w:rPr>
+          <w:rFonts w:cs="Arial"/>
+          <w:color w:val="000000"/>
+          <w:szCs w:val="28"/>
+          <w:lang w:bidi="ta-IN"/>
+          <w14:ligatures w14:val="standardContextual"/>
+        </w:rPr>
+        <w:t>4)[</w:t>
+      </w:r>
+      <w:proofErr w:type="gramEnd"/>
+      <w:r>
+        <w:rPr>
+          <w:rFonts w:cs="Arial"/>
+          <w:color w:val="000000"/>
+          <w:szCs w:val="28"/>
+          <w:lang w:bidi="ta-IN"/>
+          <w14:ligatures w14:val="standardContextual"/>
+        </w:rPr>
+        <w:t>P21] 6.2.4.2(4)-  viShNu#H | rUqpam | kRuqtvA |</w:t>
       </w:r>
     </w:p>
     <w:p>
@@ -1328,7 +1507,27 @@
           <w:szCs w:val="28"/>
           <w:lang w:bidi="ta-IN"/>
         </w:rPr>
-        <w:t>(52)[P51] 6.2.10.3(50)-  piqtRuqdeqvaqtya$m | hi | eqtat | (JD-56,GD-77) marking of kampam incorrect. Sayana to check from audio</w:t>
+        <w:t>(</w:t>
+      </w:r>
+      <w:proofErr w:type="gramStart"/>
+      <w:r>
+        <w:rPr>
+          <w:rFonts w:cs="Arial"/>
+          <w:color w:val="000000"/>
+          <w:szCs w:val="28"/>
+          <w:lang w:bidi="ta-IN"/>
+        </w:rPr>
+        <w:t>52)[</w:t>
+      </w:r>
+      <w:proofErr w:type="gramEnd"/>
+      <w:r>
+        <w:rPr>
+          <w:rFonts w:cs="Arial"/>
+          <w:color w:val="000000"/>
+          <w:szCs w:val="28"/>
+          <w:lang w:bidi="ta-IN"/>
+        </w:rPr>
+        <w:t>P51] 6.2.10.3(50)-  piqtRuqdeqvaqtya$m | hi | eqtat | (JD-56,GD-77) marking of kampam incorrect. Sayana to check from audio</w:t>
       </w:r>
     </w:p>
     <w:p>
@@ -1355,7 +1554,29 @@
           <w:highlight w:val="yellow"/>
           <w:lang w:bidi="ta-IN"/>
         </w:rPr>
-        <w:t>piqtRuqdeqvaqtya(gm)# hi hi pi#tRudevaqtya#m pitRudevaqtyA$(1q)(gg)$(1q)?? hye#tadeqtaddhi pi#tRudevaqtya#m pitRudevaqtyA$(1q)(gg)$(1q) hye#tat | how gg can get dheerga swaritam</w:t>
+        <w:t>piqtRuqdeqvaqtya(gm)# hi hi pi#tRudevaqtya#m pitRudevaqtyA$(1</w:t>
+      </w:r>
+      <w:proofErr w:type="gramStart"/>
+      <w:r>
+        <w:rPr>
+          <w:rFonts w:cs="Arial"/>
+          <w:color w:val="FF0000"/>
+          <w:szCs w:val="28"/>
+          <w:highlight w:val="yellow"/>
+          <w:lang w:bidi="ta-IN"/>
+        </w:rPr>
+        <w:t>q)(</w:t>
+      </w:r>
+      <w:proofErr w:type="gramEnd"/>
+      <w:r>
+        <w:rPr>
+          <w:rFonts w:cs="Arial"/>
+          <w:color w:val="FF0000"/>
+          <w:szCs w:val="28"/>
+          <w:highlight w:val="yellow"/>
+          <w:lang w:bidi="ta-IN"/>
+        </w:rPr>
+        <w:t>gg)$(1q)?? hye#tadeqtaddhi pi#tRudevaqtya#m pitRudevaqtyA$(1q)(gg)$(1q) hye#tat | how gg can get dheerga swaritam</w:t>
       </w:r>
       <w:r>
         <w:rPr>
@@ -1390,7 +1611,29 @@
           <w14:ligatures w14:val="standardContextual"/>
         </w:rPr>
         <w:lastRenderedPageBreak/>
-        <w:t>(39)[P53] 6.2.10.5(31)-  iti# | CaqdiH | adhi# | (GS-6.2-44)</w:t>
+        <w:t>(</w:t>
+      </w:r>
+      <w:proofErr w:type="gramStart"/>
+      <w:r>
+        <w:rPr>
+          <w:rFonts w:cs="Arial"/>
+          <w:color w:val="000000"/>
+          <w:szCs w:val="28"/>
+          <w:lang w:bidi="ta-IN"/>
+          <w14:ligatures w14:val="standardContextual"/>
+        </w:rPr>
+        <w:t>39)[</w:t>
+      </w:r>
+      <w:proofErr w:type="gramEnd"/>
+      <w:r>
+        <w:rPr>
+          <w:rFonts w:cs="Arial"/>
+          <w:color w:val="000000"/>
+          <w:szCs w:val="28"/>
+          <w:lang w:bidi="ta-IN"/>
+          <w14:ligatures w14:val="standardContextual"/>
+        </w:rPr>
+        <w:t>P53] 6.2.10.5(31)-  iti# | CaqdiH | adhi# | (GS-6.2-44)</w:t>
       </w:r>
     </w:p>
     <w:p>
@@ -1639,6 +1882,7 @@
           <w:lang w:bidi="ta-IN"/>
         </w:rPr>
       </w:pPr>
+      <w:proofErr w:type="gramStart"/>
       <w:r>
         <w:rPr>
           <w:rFonts w:cs="Arial"/>
@@ -1650,7 +1894,21 @@
           <w:lang w:bidi="ta-IN"/>
           <w14:ligatures w14:val="standardContextual"/>
         </w:rPr>
-        <w:t xml:space="preserve">Observation : </w:t>
+        <w:t>Observation :</w:t>
+      </w:r>
+      <w:proofErr w:type="gramEnd"/>
+      <w:r>
+        <w:rPr>
+          <w:rFonts w:cs="Arial"/>
+          <w:b/>
+          <w:bCs/>
+          <w:color w:val="000000"/>
+          <w:szCs w:val="28"/>
+          <w:u w:val="single"/>
+          <w:lang w:bidi="ta-IN"/>
+          <w14:ligatures w14:val="standardContextual"/>
+        </w:rPr>
+        <w:t xml:space="preserve"> </w:t>
       </w:r>
       <w:r>
         <w:rPr>
@@ -1787,7 +2045,29 @@
           <w:lang w:bidi="ta-IN"/>
           <w14:ligatures w14:val="standardContextual"/>
         </w:rPr>
-        <w:t>(39)[P53] 6.2.10.5(31)-  iti# | CaqdiH | adhi# | (GS-6.2-44)</w:t>
+        <w:t>(</w:t>
+      </w:r>
+      <w:proofErr w:type="gramStart"/>
+      <w:r>
+        <w:rPr>
+          <w:rFonts w:cs="Arial"/>
+          <w:color w:val="000000"/>
+          <w:szCs w:val="28"/>
+          <w:lang w:bidi="ta-IN"/>
+          <w14:ligatures w14:val="standardContextual"/>
+        </w:rPr>
+        <w:t>39)[</w:t>
+      </w:r>
+      <w:proofErr w:type="gramEnd"/>
+      <w:r>
+        <w:rPr>
+          <w:rFonts w:cs="Arial"/>
+          <w:color w:val="000000"/>
+          <w:szCs w:val="28"/>
+          <w:lang w:bidi="ta-IN"/>
+          <w14:ligatures w14:val="standardContextual"/>
+        </w:rPr>
+        <w:t>P53] 6.2.10.5(31)-  iti# | CaqdiH | adhi# | (GS-6.2-44)</w:t>
       </w:r>
     </w:p>
     <w:p>
@@ -1910,6 +2190,9 @@
     </w:p>
     <w:p>
       <w:pPr>
+        <w:pBdr>
+          <w:bottom w:val="single" w:sz="4" w:space="1" w:color="auto"/>
+        </w:pBdr>
         <w:autoSpaceDE w:val="0"/>
         <w:autoSpaceDN w:val="0"/>
         <w:adjustRightInd w:val="0"/>
@@ -2036,6 +2319,21 @@
         </w:rPr>
         <w:t xml:space="preserve"> ni |</w:t>
       </w:r>
+    </w:p>
+    <w:p>
+      <w:pPr>
+        <w:autoSpaceDE w:val="0"/>
+        <w:autoSpaceDN w:val="0"/>
+        <w:adjustRightInd w:val="0"/>
+        <w:spacing w:line="240" w:lineRule="auto"/>
+        <w:rPr>
+          <w:rFonts w:cs="Arial"/>
+          <w:color w:val="000000"/>
+          <w:szCs w:val="28"/>
+          <w:lang w:val="it-IT" w:bidi="ta-IN"/>
+          <w14:ligatures w14:val="standardContextual"/>
+        </w:rPr>
+      </w:pPr>
     </w:p>
     <w:sectPr>
       <w:pgSz w:w="12240" w:h="15840"/>

</xml_diff>